<commit_message>
chore(brand): add footer to docx download
</commit_message>
<xml_diff>
--- a/public/template.docx
+++ b/public/template.docx
@@ -10,6 +10,16 @@
         <w:rPr>
           <w:rtl w:val="0"/>
         </w:rPr>
+      </w:r>
+    </w:p>
+    <w:p>
+      <w:pPr>
+        <w:rPr/>
+      </w:pPr>
+      <w:r>
+        <w:rPr>
+          <w:rtl w:val="0"/>
+        </w:rPr>
         <w:t xml:space="preserve">{#benefits}</w:t>
       </w:r>
     </w:p>
@@ -20,7 +30,7 @@
           <w:b w:val="1"/>
         </w:rPr>
       </w:pPr>
-      <w:bookmarkStart w:colFirst="0" w:colLast="0" w:name="_glopzt9hguck" w:id="0"/>
+      <w:bookmarkStart w:colFirst="0" w:colLast="0" w:name="_heading=h.expljjkvfzp7" w:id="0"/>
       <w:bookmarkEnd w:id="0"/>
       <w:r>
         <w:rPr>
@@ -71,19 +81,74 @@
         </w:rPr>
         <w:t xml:space="preserve">{/benefits}</w:t>
       </w:r>
-      <w:r>
-        <w:rPr>
-          <w:rtl w:val="0"/>
-        </w:rPr>
-      </w:r>
     </w:p>
     <w:sectPr>
+      <w:footerReference r:id="rId7" w:type="default"/>
       <w:pgSz w:h="15840" w:w="12240" w:orient="portrait"/>
       <w:pgMar w:bottom="1440" w:top="1440" w:left="1440" w:right="1440" w:header="720" w:footer="720"/>
       <w:pgNumType w:start="1"/>
     </w:sectPr>
   </w:body>
 </w:document>
+</file>
+
+<file path=word/footer1.xml><?xml version="1.0" encoding="utf-8"?>
+<w:ftr xmlns:mc="http://schemas.openxmlformats.org/markup-compatibility/2006" xmlns:o="urn:schemas-microsoft-com:office:office" xmlns:r="http://schemas.openxmlformats.org/officeDocument/2006/relationships" xmlns:m="http://schemas.openxmlformats.org/officeDocument/2006/math" xmlns:v="urn:schemas-microsoft-com:vml" xmlns:wp="http://schemas.openxmlformats.org/drawingml/2006/wordprocessingDrawing" xmlns:w10="urn:schemas-microsoft-com:office:word" xmlns:w="http://schemas.openxmlformats.org/wordprocessingml/2006/main" xmlns:wne="http://schemas.microsoft.com/office/word/2006/wordml" xmlns:sl="http://schemas.openxmlformats.org/schemaLibrary/2006/main" xmlns:a="http://schemas.openxmlformats.org/drawingml/2006/main" xmlns:pic="http://schemas.openxmlformats.org/drawingml/2006/picture" xmlns:c="http://schemas.openxmlformats.org/drawingml/2006/chart" xmlns:lc="http://schemas.openxmlformats.org/drawingml/2006/lockedCanvas" xmlns:dgm="http://schemas.openxmlformats.org/drawingml/2006/diagram" xmlns:wps="http://schemas.microsoft.com/office/word/2010/wordprocessingShape" xmlns:wpg="http://schemas.microsoft.com/office/word/2010/wordprocessingGroup" xmlns:w14="http://schemas.microsoft.com/office/word/2010/wordml" xmlns:w15="http://schemas.microsoft.com/office/word/2012/wordml" xmlns:w16="http://schemas.microsoft.com/office/word/2018/wordml" xmlns:w16cex="http://schemas.microsoft.com/office/word/2018/wordml/cex" xmlns:w16cid="http://schemas.microsoft.com/office/word/2016/wordml/cid" xmlns="http://schemas.microsoft.com/office/tasks/2019/documenttasks" xmlns:cr="http://schemas.microsoft.com/office/comments/2020/reactions">
+  <w:p>
+    <w:pPr>
+      <w:rPr>
+        <w:sz w:val="12"/>
+        <w:szCs w:val="12"/>
+      </w:rPr>
+    </w:pPr>
+    <w:r>
+      <w:rPr>
+        <w:sz w:val="12"/>
+        <w:szCs w:val="12"/>
+      </w:rPr>
+      <w:drawing>
+        <wp:inline distB="114300" distT="114300" distL="114300" distR="114300">
+          <wp:extent cx="456056" cy="456056"/>
+          <wp:effectExtent b="0" l="0" r="0" t="0"/>
+          <wp:docPr id="1" name="image1.png"/>
+          <a:graphic>
+            <a:graphicData uri="http://schemas.openxmlformats.org/drawingml/2006/picture">
+              <pic:pic>
+                <pic:nvPicPr>
+                  <pic:cNvPr id="0" name="image1.png"/>
+                  <pic:cNvPicPr preferRelativeResize="0"/>
+                </pic:nvPicPr>
+                <pic:blipFill>
+                  <a:blip r:embed="rId1"/>
+                  <a:srcRect b="0" l="0" r="0" t="0"/>
+                  <a:stretch>
+                    <a:fillRect/>
+                  </a:stretch>
+                </pic:blipFill>
+                <pic:spPr>
+                  <a:xfrm>
+                    <a:off x="0" y="0"/>
+                    <a:ext cx="456056" cy="456056"/>
+                  </a:xfrm>
+                  <a:prstGeom prst="rect"/>
+                  <a:ln/>
+                </pic:spPr>
+              </pic:pic>
+            </a:graphicData>
+          </a:graphic>
+        </wp:inline>
+      </w:drawing>
+    </w:r>
+    <w:r>
+      <w:rPr>
+        <w:sz w:val="12"/>
+        <w:szCs w:val="12"/>
+        <w:rtl w:val="0"/>
+      </w:rPr>
+      <w:t xml:space="preserve">Generated by BenefitGen</w:t>
+    </w:r>
+  </w:p>
+</w:ftr>
 </file>
 
 <file path=word/numbering.xml><?xml version="1.0" encoding="utf-8"?>
@@ -224,6 +289,12 @@
       <w:sz w:val="52"/>
       <w:szCs w:val="52"/>
     </w:rPr>
+  </w:style>
+  <w:style w:type="paragraph" w:styleId="Normal" w:default="1">
+    <w:name w:val="normal"/>
+  </w:style>
+  <w:style w:type="table" w:styleId="TableNormal" w:default="1">
+    <w:name w:val="TableNormal"/>
   </w:style>
   <w:style w:type="paragraph" w:styleId="Subtitle">
     <w:name w:val="Subtitle"/>
@@ -564,4 +635,19 @@
   </a:objectDefaults>
   <a:extraClrSchemeLst/>
 </a:theme>
+</file>
+
+<file path=customXML/item1.xml><?xml version="1.0" encoding="utf-8"?>
+<go:gDocsCustomXmlDataStorage xmlns:go="http://customooxmlschemas.google.com/" xmlns:r="http://schemas.openxmlformats.org/officeDocument/2006/relationships" uri="GoogleDocsCustomDataVersion2">
+  <go:docsCustomData xmlns:go="http://customooxmlschemas.google.com/" roundtripDataSignature="AMtx7mjnfhbPARITiWKyiLh3DGGsIj6huw==">CgMxLjAyDmguZXhwbGpqa3ZmenA3OAByITFEdXZZNFB1Vk9IaFpaREVscHN2VDBjTzY5aUhkWllJeA==</go:docsCustomData>
+</go:gDocsCustomXmlDataStorage>
+</file>
+
+<file path=customXML/itemProps1.xml><?xml version="1.0" encoding="utf-8"?>
+<ds:datastoreItem xmlns:ds="http://schemas.openxmlformats.org/officeDocument/2006/customXml" ds:itemID="{11111111-1234-1234-1234-123412341234}">
+  <ds:schemaRefs>
+    <ds:schemaRef ds:uri="http://schemas.openxmlformats.org/officeDocument/2006/relationships"/>
+    <ds:schemaRef ds:uri="http://customooxmlschemas.google.com/"/>
+  </ds:schemaRefs>
+</ds:datastoreItem>
 </file>
</xml_diff>